<commit_message>
Adds GitHub Link to Syllabus
</commit_message>
<xml_diff>
--- a/Web Dev Syllabus.docx
+++ b/Web Dev Syllabus.docx
@@ -1963,8 +1963,6 @@
         </w:rPr>
         <w:t>2</w:t>
       </w:r>
-      <w:bookmarkStart w:id="0" w:name="_GoBack"/>
-      <w:bookmarkEnd w:id="0"/>
       <w:r>
         <w:rPr>
           <w:sz w:val="20"/>
@@ -2106,6 +2104,80 @@
     <w:p>
       <w:pPr>
         <w:rPr>
+          <w:b/>
+          <w:sz w:val="20"/>
+          <w:szCs w:val="20"/>
+        </w:rPr>
+      </w:pPr>
+      <w:r>
+        <w:rPr>
+          <w:b/>
+          <w:sz w:val="20"/>
+          <w:szCs w:val="20"/>
+        </w:rPr>
+        <w:t>Home Work and Solutions to Previous Work</w:t>
+      </w:r>
+      <w:r>
+        <w:rPr>
+          <w:b/>
+          <w:sz w:val="20"/>
+          <w:szCs w:val="20"/>
+        </w:rPr>
+        <w:t>:</w:t>
+      </w:r>
+    </w:p>
+    <w:p>
+      <w:pPr>
+        <w:rPr>
+          <w:b/>
+          <w:sz w:val="20"/>
+          <w:szCs w:val="20"/>
+        </w:rPr>
+      </w:pPr>
+      <w:hyperlink r:id="rId7" w:history="1">
+        <w:r>
+          <w:rPr>
+            <w:rStyle w:val="Hyperlink"/>
+            <w:b/>
+            <w:sz w:val="20"/>
+            <w:szCs w:val="20"/>
+          </w:rPr>
+          <w:t>Midland Code Academy Git</w:t>
+        </w:r>
+        <w:r>
+          <w:rPr>
+            <w:rStyle w:val="Hyperlink"/>
+            <w:b/>
+            <w:sz w:val="20"/>
+            <w:szCs w:val="20"/>
+          </w:rPr>
+          <w:t>H</w:t>
+        </w:r>
+        <w:bookmarkStart w:id="0" w:name="_GoBack"/>
+        <w:bookmarkEnd w:id="0"/>
+        <w:r>
+          <w:rPr>
+            <w:rStyle w:val="Hyperlink"/>
+            <w:b/>
+            <w:sz w:val="20"/>
+            <w:szCs w:val="20"/>
+          </w:rPr>
+          <w:t>ub</w:t>
+        </w:r>
+      </w:hyperlink>
+    </w:p>
+    <w:p>
+      <w:pPr>
+        <w:rPr>
+          <w:b/>
+          <w:sz w:val="20"/>
+          <w:szCs w:val="20"/>
+        </w:rPr>
+      </w:pPr>
+    </w:p>
+    <w:p>
+      <w:pPr>
+        <w:rPr>
           <w:sz w:val="20"/>
           <w:szCs w:val="20"/>
         </w:rPr>
@@ -2125,7 +2197,7 @@
           <w:szCs w:val="20"/>
         </w:rPr>
       </w:pPr>
-      <w:hyperlink r:id="rId7" w:history="1">
+      <w:hyperlink r:id="rId8" w:history="1">
         <w:r>
           <w:rPr>
             <w:rStyle w:val="Hyperlink"/>
@@ -2143,7 +2215,7 @@
           <w:szCs w:val="20"/>
         </w:rPr>
       </w:pPr>
-      <w:hyperlink r:id="rId8" w:history="1">
+      <w:hyperlink r:id="rId9" w:history="1">
         <w:r>
           <w:rPr>
             <w:rStyle w:val="Hyperlink"/>
@@ -2161,7 +2233,7 @@
           <w:szCs w:val="20"/>
         </w:rPr>
       </w:pPr>
-      <w:hyperlink r:id="rId9" w:history="1">
+      <w:hyperlink r:id="rId10" w:history="1">
         <w:r>
           <w:rPr>
             <w:rStyle w:val="Hyperlink"/>
@@ -2202,7 +2274,7 @@
           <w:szCs w:val="20"/>
         </w:rPr>
       </w:pPr>
-      <w:hyperlink r:id="rId10">
+      <w:hyperlink r:id="rId11">
         <w:r>
           <w:rPr>
             <w:color w:val="1155CC"/>
@@ -2246,7 +2318,7 @@
           <w:u w:val="single"/>
         </w:rPr>
       </w:pPr>
-      <w:hyperlink r:id="rId11">
+      <w:hyperlink r:id="rId12">
         <w:r>
           <w:rPr>
             <w:color w:val="1155CC"/>
@@ -2288,7 +2360,7 @@
           <w:szCs w:val="20"/>
         </w:rPr>
       </w:pPr>
-      <w:hyperlink r:id="rId12" w:history="1">
+      <w:hyperlink r:id="rId13" w:history="1">
         <w:r>
           <w:rPr>
             <w:rStyle w:val="Hyperlink"/>
@@ -2345,7 +2417,7 @@
           <w:szCs w:val="20"/>
         </w:rPr>
       </w:pPr>
-      <w:hyperlink r:id="rId13" w:history="1">
+      <w:hyperlink r:id="rId14" w:history="1">
         <w:r>
           <w:rPr>
             <w:rStyle w:val="Hyperlink"/>
@@ -2421,7 +2493,7 @@
       </w:pPr>
     </w:p>
     <w:sectPr>
-      <w:headerReference w:type="default" r:id="rId14"/>
+      <w:headerReference w:type="default" r:id="rId15"/>
       <w:pgSz w:w="12240" w:h="15840"/>
       <w:pgMar w:top="1440" w:right="1440" w:bottom="1440" w:left="1440" w:header="0" w:footer="720" w:gutter="0"/>
       <w:pgNumType w:start="1"/>

</xml_diff>